<commit_message>
Compatible with Keigan's KM-1U.
</commit_message>
<xml_diff>
--- a/RS-02 USERS MANUAL.docx
+++ b/RS-02 USERS MANUAL.docx
@@ -4999,7 +4999,6 @@
     <w:p>
       <w:pPr>
         <w:rPr>
-          <w:rFonts w:hint="eastAsia"/>
           <w:b/>
           <w:bCs/>
           <w:color w:val="2E74B5" w:themeColor="accent5" w:themeShade="BF"/>
@@ -5021,6 +5020,15 @@
           <w:bCs/>
           <w:color w:val="2E74B5" w:themeColor="accent5" w:themeShade="BF"/>
         </w:rPr>
+        <w:t xml:space="preserve"> </w:t>
+      </w:r>
+      <w:r>
+        <w:rPr>
+          <w:rFonts w:hint="eastAsia"/>
+          <w:b/>
+          <w:bCs/>
+          <w:color w:val="2E74B5" w:themeColor="accent5" w:themeShade="BF"/>
+        </w:rPr>
         <w:t>S_</w:t>
       </w:r>
       <w:r>
@@ -5030,6 +5038,15 @@
           <w:bCs/>
           <w:color w:val="2E74B5" w:themeColor="accent5" w:themeShade="BF"/>
         </w:rPr>
+        <w:t xml:space="preserve"> </w:t>
+      </w:r>
+      <w:r>
+        <w:rPr>
+          <w:rFonts w:hint="eastAsia"/>
+          <w:b/>
+          <w:bCs/>
+          <w:color w:val="2E74B5" w:themeColor="accent5" w:themeShade="BF"/>
+        </w:rPr>
         <w:t>C_</w:t>
       </w:r>
     </w:p>
@@ -5110,7 +5127,6 @@
     <w:p>
       <w:pPr>
         <w:rPr>
-          <w:rFonts w:hint="eastAsia"/>
           <w:b/>
           <w:bCs/>
         </w:rPr>
@@ -5181,11 +5197,6 @@
       </w:r>
     </w:p>
     <w:p>
-      <w:pPr>
-        <w:rPr>
-          <w:rFonts w:hint="eastAsia"/>
-        </w:rPr>
-      </w:pPr>
       <w:r>
         <w:rPr>
           <w:rFonts w:hint="eastAsia"/>
@@ -5202,7 +5213,19 @@
         <w:rPr>
           <w:rFonts w:hint="eastAsia"/>
         </w:rPr>
+        <w:t xml:space="preserve"> </w:t>
+      </w:r>
+      <w:r>
+        <w:rPr>
+          <w:rFonts w:hint="eastAsia"/>
+        </w:rPr>
         <w:t>S10</w:t>
+      </w:r>
+      <w:r>
+        <w:rPr>
+          <w:rFonts w:hint="eastAsia"/>
+        </w:rPr>
+        <w:t xml:space="preserve"> </w:t>
       </w:r>
       <w:r>
         <w:rPr>

</xml_diff>

<commit_message>
Added virtual paralell proccessing.
</commit_message>
<xml_diff>
--- a/RS-02 USERS MANUAL.docx
+++ b/RS-02 USERS MANUAL.docx
@@ -1,6 +1,6 @@
 
 <file path=word/document.xml><?xml version="1.0" encoding="utf-8"?>
-<w:document xmlns:wpc="http://schemas.microsoft.com/office/word/2010/wordprocessingCanvas" xmlns:cx="http://schemas.microsoft.com/office/drawing/2014/chartex" xmlns:cx1="http://schemas.microsoft.com/office/drawing/2015/9/8/chartex" xmlns:cx2="http://schemas.microsoft.com/office/drawing/2015/10/21/chartex" xmlns:cx3="http://schemas.microsoft.com/office/drawing/2016/5/9/chartex" xmlns:cx4="http://schemas.microsoft.com/office/drawing/2016/5/10/chartex" xmlns:cx5="http://schemas.microsoft.com/office/drawing/2016/5/11/chartex" xmlns:cx6="http://schemas.microsoft.com/office/drawing/2016/5/12/chartex" xmlns:cx7="http://schemas.microsoft.com/office/drawing/2016/5/13/chartex" xmlns:cx8="http://schemas.microsoft.com/office/drawing/2016/5/14/chartex" xmlns:mc="http://schemas.openxmlformats.org/markup-compatibility/2006" xmlns:aink="http://schemas.microsoft.com/office/drawing/2016/ink" xmlns:am3d="http://schemas.microsoft.com/office/drawing/2017/model3d" xmlns:o="urn:schemas-microsoft-com:office:office" xmlns:oel="http://schemas.microsoft.com/office/2019/extlst" xmlns:r="http://schemas.openxmlformats.org/officeDocument/2006/relationships" xmlns:m="http://schemas.openxmlformats.org/officeDocument/2006/math" xmlns:v="urn:schemas-microsoft-com:vml" xmlns:wp14="http://schemas.microsoft.com/office/word/2010/wordprocessingDrawing" xmlns:wp="http://schemas.openxmlformats.org/drawingml/2006/wordprocessingDrawing" xmlns:w10="urn:schemas-microsoft-com:office:word" xmlns:w="http://schemas.openxmlformats.org/wordprocessingml/2006/main" xmlns:w14="http://schemas.microsoft.com/office/word/2010/wordml" xmlns:w15="http://schemas.microsoft.com/office/word/2012/wordml" xmlns:w16cex="http://schemas.microsoft.com/office/word/2018/wordml/cex" xmlns:w16cid="http://schemas.microsoft.com/office/word/2016/wordml/cid" xmlns:w16="http://schemas.microsoft.com/office/word/2018/wordml" xmlns:w16du="http://schemas.microsoft.com/office/word/2023/wordml/word16du" xmlns:w16sdtdh="http://schemas.microsoft.com/office/word/2020/wordml/sdtdatahash" xmlns:w16se="http://schemas.microsoft.com/office/word/2015/wordml/symex" xmlns:wpg="http://schemas.microsoft.com/office/word/2010/wordprocessingGroup" xmlns:wpi="http://schemas.microsoft.com/office/word/2010/wordprocessingInk" xmlns:wne="http://schemas.microsoft.com/office/word/2006/wordml" xmlns:wps="http://schemas.microsoft.com/office/word/2010/wordprocessingShape" mc:Ignorable="w14 w15 w16se w16cid w16 w16cex w16sdtdh w16du wp14">
+<w:document xmlns:wpc="http://schemas.microsoft.com/office/word/2010/wordprocessingCanvas" xmlns:cx="http://schemas.microsoft.com/office/drawing/2014/chartex" xmlns:cx1="http://schemas.microsoft.com/office/drawing/2015/9/8/chartex" xmlns:cx2="http://schemas.microsoft.com/office/drawing/2015/10/21/chartex" xmlns:cx3="http://schemas.microsoft.com/office/drawing/2016/5/9/chartex" xmlns:cx4="http://schemas.microsoft.com/office/drawing/2016/5/10/chartex" xmlns:cx5="http://schemas.microsoft.com/office/drawing/2016/5/11/chartex" xmlns:cx6="http://schemas.microsoft.com/office/drawing/2016/5/12/chartex" xmlns:cx7="http://schemas.microsoft.com/office/drawing/2016/5/13/chartex" xmlns:cx8="http://schemas.microsoft.com/office/drawing/2016/5/14/chartex" xmlns:mc="http://schemas.openxmlformats.org/markup-compatibility/2006" xmlns:aink="http://schemas.microsoft.com/office/drawing/2016/ink" xmlns:am3d="http://schemas.microsoft.com/office/drawing/2017/model3d" xmlns:o="urn:schemas-microsoft-com:office:office" xmlns:oel="http://schemas.microsoft.com/office/2019/extlst" xmlns:r="http://schemas.openxmlformats.org/officeDocument/2006/relationships" xmlns:m="http://schemas.openxmlformats.org/officeDocument/2006/math" xmlns:v="urn:schemas-microsoft-com:vml" xmlns:wp14="http://schemas.microsoft.com/office/word/2010/wordprocessingDrawing" xmlns:wp="http://schemas.openxmlformats.org/drawingml/2006/wordprocessingDrawing" xmlns:w10="urn:schemas-microsoft-com:office:word" xmlns:w="http://schemas.openxmlformats.org/wordprocessingml/2006/main" xmlns:w14="http://schemas.microsoft.com/office/word/2010/wordml" xmlns:w15="http://schemas.microsoft.com/office/word/2012/wordml" xmlns:w16cex="http://schemas.microsoft.com/office/word/2018/wordml/cex" xmlns:w16cid="http://schemas.microsoft.com/office/word/2016/wordml/cid" xmlns:w16="http://schemas.microsoft.com/office/word/2018/wordml" xmlns:w16du="http://schemas.microsoft.com/office/word/2023/wordml/word16du" xmlns:w16sdtdh="http://schemas.microsoft.com/office/word/2020/wordml/sdtdatahash" xmlns:w16sdtfl="http://schemas.microsoft.com/office/word/2024/wordml/sdtformatlock" xmlns:w16se="http://schemas.microsoft.com/office/word/2015/wordml/symex" xmlns:wpg="http://schemas.microsoft.com/office/word/2010/wordprocessingGroup" xmlns:wpi="http://schemas.microsoft.com/office/word/2010/wordprocessingInk" xmlns:wne="http://schemas.microsoft.com/office/word/2006/wordml" xmlns:wps="http://schemas.microsoft.com/office/word/2010/wordprocessingShape" mc:Ignorable="w14 w15 w16se w16cid w16 w16cex w16sdtdh w16sdtfl w16du wp14">
   <w:body>
     <w:p>
       <w:pPr>
@@ -7067,6 +7067,14 @@
       </w:r>
       <w:r>
         <w:rPr>
+          <w:rFonts w:hint="eastAsia"/>
+          <w:b/>
+          <w:bCs/>
+        </w:rPr>
+        <w:t xml:space="preserve"> A</w:t>
+      </w:r>
+      <w:r>
+        <w:rPr>
           <w:b/>
           <w:bCs/>
         </w:rPr>
@@ -7272,6 +7280,14 @@
           <w:bCs/>
         </w:rPr>
         <w:t>ET</w:t>
+      </w:r>
+      <w:r>
+        <w:rPr>
+          <w:rFonts w:hint="eastAsia"/>
+          <w:b/>
+          <w:bCs/>
+        </w:rPr>
+        <w:t xml:space="preserve"> B</w:t>
       </w:r>
       <w:r>
         <w:rPr>
@@ -7801,6 +7817,14 @@
       </w:r>
       <w:r>
         <w:rPr>
+          <w:rFonts w:hint="eastAsia"/>
+          <w:b/>
+          <w:bCs/>
+        </w:rPr>
+        <w:t xml:space="preserve"> I</w:t>
+      </w:r>
+      <w:r>
+        <w:rPr>
           <w:b/>
           <w:bCs/>
         </w:rPr>
@@ -8229,6 +8253,14 @@
       </w:r>
       <w:r>
         <w:rPr>
+          <w:rFonts w:hint="eastAsia"/>
+          <w:b/>
+          <w:bCs/>
+        </w:rPr>
+        <w:t xml:space="preserve"> L</w:t>
+      </w:r>
+      <w:r>
+        <w:rPr>
           <w:b/>
           <w:bCs/>
         </w:rPr>
@@ -8445,6 +8477,14 @@
       </w:r>
       <w:r>
         <w:rPr>
+          <w:rFonts w:hint="eastAsia"/>
+          <w:b/>
+          <w:bCs/>
+        </w:rPr>
+        <w:t xml:space="preserve"> O</w:t>
+      </w:r>
+      <w:r>
+        <w:rPr>
           <w:b/>
           <w:bCs/>
         </w:rPr>
@@ -8582,6 +8622,309 @@
       </w:r>
     </w:p>
     <w:p/>
+    <w:p>
+      <w:pPr>
+        <w:rPr>
+          <w:b/>
+          <w:bCs/>
+          <w:color w:val="2E74B5" w:themeColor="accent5" w:themeShade="BF"/>
+        </w:rPr>
+      </w:pPr>
+      <w:r>
+        <w:rPr>
+          <w:rFonts w:hint="eastAsia"/>
+          <w:b/>
+          <w:bCs/>
+          <w:color w:val="2E74B5" w:themeColor="accent5" w:themeShade="BF"/>
+        </w:rPr>
+        <w:t>S</w:t>
+      </w:r>
+      <w:r>
+        <w:rPr>
+          <w:b/>
+          <w:bCs/>
+          <w:color w:val="2E74B5" w:themeColor="accent5" w:themeShade="BF"/>
+        </w:rPr>
+        <w:t xml:space="preserve">ET </w:t>
+      </w:r>
+      <w:r>
+        <w:rPr>
+          <w:rFonts w:hint="eastAsia"/>
+          <w:b/>
+          <w:bCs/>
+          <w:color w:val="2E74B5" w:themeColor="accent5" w:themeShade="BF"/>
+        </w:rPr>
+        <w:t>V</w:t>
+      </w:r>
+      <w:r>
+        <w:rPr>
+          <w:rFonts w:hint="eastAsia"/>
+          <w:b/>
+          <w:bCs/>
+          <w:color w:val="2E74B5" w:themeColor="accent5" w:themeShade="BF"/>
+        </w:rPr>
+        <w:t>_</w:t>
+      </w:r>
+      <w:r>
+        <w:rPr>
+          <w:b/>
+          <w:bCs/>
+          <w:color w:val="2E74B5" w:themeColor="accent5" w:themeShade="BF"/>
+        </w:rPr>
+        <w:t>=</w:t>
+      </w:r>
+      <w:r>
+        <w:rPr>
+          <w:rFonts w:hint="eastAsia"/>
+          <w:b/>
+          <w:bCs/>
+          <w:color w:val="2E74B5" w:themeColor="accent5" w:themeShade="BF"/>
+        </w:rPr>
+        <w:t>_</w:t>
+      </w:r>
+    </w:p>
+    <w:p>
+      <w:pPr>
+        <w:rPr>
+          <w:b/>
+          <w:bCs/>
+          <w:color w:val="538135" w:themeColor="accent6" w:themeShade="BF"/>
+        </w:rPr>
+      </w:pPr>
+      <w:r>
+        <w:rPr>
+          <w:rFonts w:hint="eastAsia"/>
+          <w:b/>
+          <w:bCs/>
+          <w:color w:val="538135" w:themeColor="accent6" w:themeShade="BF"/>
+        </w:rPr>
+        <w:lastRenderedPageBreak/>
+        <w:t>仮想並列処理設定</w:t>
+      </w:r>
+      <w:r>
+        <w:rPr>
+          <w:rFonts w:hint="eastAsia"/>
+          <w:b/>
+          <w:bCs/>
+          <w:color w:val="538135" w:themeColor="accent6" w:themeShade="BF"/>
+        </w:rPr>
+        <w:t>命令</w:t>
+      </w:r>
+    </w:p>
+    <w:p>
+      <w:pPr>
+        <w:rPr>
+          <w:b/>
+          <w:bCs/>
+        </w:rPr>
+      </w:pPr>
+      <w:r>
+        <w:rPr>
+          <w:rFonts w:hint="eastAsia"/>
+          <w:b/>
+          <w:bCs/>
+        </w:rPr>
+        <w:t>S</w:t>
+      </w:r>
+      <w:r>
+        <w:rPr>
+          <w:b/>
+          <w:bCs/>
+        </w:rPr>
+        <w:t>ET</w:t>
+      </w:r>
+      <w:r>
+        <w:rPr>
+          <w:rFonts w:hint="eastAsia"/>
+          <w:b/>
+          <w:bCs/>
+        </w:rPr>
+        <w:t xml:space="preserve"> V</w:t>
+      </w:r>
+      <w:r>
+        <w:rPr>
+          <w:rFonts w:hint="eastAsia"/>
+          <w:b/>
+          <w:bCs/>
+        </w:rPr>
+        <w:t>_の_は表示するプログラムを指定する。-1は全てのプログラムを実行ごとに表示し、0は先頭からの処理のみを表示。1以降は、指定したN番号の処理のみを表示する</w:t>
+      </w:r>
+      <w:r>
+        <w:rPr>
+          <w:rFonts w:hint="eastAsia"/>
+          <w:b/>
+          <w:bCs/>
+        </w:rPr>
+        <w:t>（指定したN番号順が1、２，３、と続く）</w:t>
+      </w:r>
+      <w:r>
+        <w:rPr>
+          <w:rFonts w:hint="eastAsia"/>
+          <w:b/>
+          <w:bCs/>
+        </w:rPr>
+        <w:t>。</w:t>
+      </w:r>
+    </w:p>
+    <w:p>
+      <w:pPr>
+        <w:rPr>
+          <w:b/>
+          <w:bCs/>
+        </w:rPr>
+      </w:pPr>
+      <w:r>
+        <w:rPr>
+          <w:rFonts w:hint="eastAsia"/>
+          <w:b/>
+          <w:bCs/>
+        </w:rPr>
+        <w:t>=</w:t>
+      </w:r>
+      <w:r>
+        <w:rPr>
+          <w:b/>
+          <w:bCs/>
+        </w:rPr>
+        <w:t>_</w:t>
+      </w:r>
+      <w:r>
+        <w:rPr>
+          <w:rFonts w:hint="eastAsia"/>
+          <w:b/>
+          <w:bCs/>
+        </w:rPr>
+        <w:t>の_は</w:t>
+      </w:r>
+      <w:r>
+        <w:rPr>
+          <w:rFonts w:hint="eastAsia"/>
+          <w:b/>
+          <w:bCs/>
+        </w:rPr>
+        <w:t>仮想並列処理を開始するN番号を設定する。</w:t>
+      </w:r>
+    </w:p>
+    <w:p>
+      <w:r>
+        <w:rPr>
+          <w:rFonts w:hint="eastAsia"/>
+        </w:rPr>
+        <w:t>プログラム先頭からの処理と平行して、複数のN番号から開始する処理を交互に行う事で、仮想的に並列処理を</w:t>
+      </w:r>
+      <w:r>
+        <w:rPr>
+          <w:rFonts w:hint="eastAsia"/>
+        </w:rPr>
+        <w:t>行う</w:t>
+      </w:r>
+      <w:r>
+        <w:rPr>
+          <w:rFonts w:hint="eastAsia"/>
+        </w:rPr>
+        <w:t>。</w:t>
+      </w:r>
+    </w:p>
+    <w:p>
+      <w:r>
+        <w:rPr>
+          <w:rFonts w:hint="eastAsia"/>
+        </w:rPr>
+        <w:t>場合</w:t>
+      </w:r>
+      <w:r>
+        <w:rPr>
+          <w:rFonts w:hint="eastAsia"/>
+        </w:rPr>
+        <w:t>によって</w:t>
+      </w:r>
+      <w:r>
+        <w:rPr>
+          <w:rFonts w:hint="eastAsia"/>
+        </w:rPr>
+        <w:t>は、</w:t>
+      </w:r>
+      <w:r>
+        <w:rPr>
+          <w:rFonts w:hint="eastAsia"/>
+        </w:rPr>
+        <w:t>M22</w:t>
+      </w:r>
+      <w:r>
+        <w:rPr>
+          <w:rFonts w:hint="eastAsia"/>
+        </w:rPr>
+        <w:t>と</w:t>
+      </w:r>
+      <w:r>
+        <w:rPr>
+          <w:rFonts w:hint="eastAsia"/>
+        </w:rPr>
+        <w:t>M200</w:t>
+      </w:r>
+      <w:r>
+        <w:rPr>
+          <w:rFonts w:hint="eastAsia"/>
+        </w:rPr>
+        <w:t>を使用し、</w:t>
+      </w:r>
+      <w:r>
+        <w:rPr>
+          <w:rFonts w:hint="eastAsia"/>
+        </w:rPr>
+        <w:t>並列処理が止まらない様にする事が必用。</w:t>
+      </w:r>
+    </w:p>
+    <w:p>
+      <w:r>
+        <w:rPr>
+          <w:rFonts w:hint="eastAsia"/>
+        </w:rPr>
+        <w:t>例：</w:t>
+      </w:r>
+      <w:r>
+        <w:t xml:space="preserve">SET </w:t>
+      </w:r>
+      <w:r>
+        <w:rPr>
+          <w:rFonts w:hint="eastAsia"/>
+        </w:rPr>
+        <w:t>V</w:t>
+      </w:r>
+      <w:r>
+        <w:rPr>
+          <w:rFonts w:hint="eastAsia"/>
+        </w:rPr>
+        <w:t>-1</w:t>
+      </w:r>
+      <w:r>
+        <w:rPr>
+          <w:rFonts w:hint="eastAsia"/>
+        </w:rPr>
+        <w:t>=N100,N200,N300</w:t>
+      </w:r>
+    </w:p>
+    <w:p>
+      <w:r>
+        <w:rPr>
+          <w:rFonts w:hint="eastAsia"/>
+        </w:rPr>
+        <w:t>例：</w:t>
+      </w:r>
+      <w:r>
+        <w:t>SET V</w:t>
+      </w:r>
+      <w:r>
+        <w:rPr>
+          <w:rFonts w:hint="eastAsia"/>
+        </w:rPr>
+        <w:t>3</w:t>
+      </w:r>
+      <w:r>
+        <w:t>=N100,N200,N300</w:t>
+      </w:r>
+    </w:p>
+    <w:p/>
     <w:p/>
     <w:p/>
     <w:p>
@@ -8914,6 +9257,7 @@
           <w:b/>
           <w:bCs/>
         </w:rPr>
+        <w:lastRenderedPageBreak/>
         <w:t>W</w:t>
       </w:r>
       <w:r>
@@ -9159,197 +9503,205 @@
         <w:rPr>
           <w:rFonts w:hint="eastAsia"/>
         </w:rPr>
+        <w:t>例：</w:t>
+      </w:r>
+      <w:r>
+        <w:t>W</w:t>
+      </w:r>
+      <w:r>
+        <w:rPr>
+          <w:rFonts w:hint="eastAsia"/>
+        </w:rPr>
+        <w:t>0</w:t>
+      </w:r>
+      <w:r>
+        <w:t>=0</w:t>
+      </w:r>
+    </w:p>
+    <w:p/>
+    <w:p/>
+    <w:p/>
+    <w:p>
+      <w:pPr>
+        <w:rPr>
+          <w:b/>
+          <w:bCs/>
+          <w:color w:val="C00000"/>
+        </w:rPr>
+      </w:pPr>
+      <w:r>
+        <w:rPr>
+          <w:rFonts w:hint="eastAsia"/>
+          <w:b/>
+          <w:bCs/>
+          <w:color w:val="C00000"/>
+        </w:rPr>
+        <w:t>・</w:t>
+      </w:r>
+      <w:r>
+        <w:rPr>
+          <w:b/>
+          <w:bCs/>
+          <w:color w:val="C00000"/>
+        </w:rPr>
+        <w:t>X</w:t>
+      </w:r>
+    </w:p>
+    <w:p>
+      <w:pPr>
+        <w:rPr>
+          <w:b/>
+          <w:bCs/>
+          <w:color w:val="2E74B5" w:themeColor="accent5" w:themeShade="BF"/>
+        </w:rPr>
+      </w:pPr>
+      <w:r>
+        <w:rPr>
+          <w:rFonts w:hint="eastAsia"/>
+          <w:b/>
+          <w:bCs/>
+          <w:color w:val="2E74B5" w:themeColor="accent5" w:themeShade="BF"/>
+        </w:rPr>
+        <w:t>未使用</w:t>
+      </w:r>
+    </w:p>
+    <w:p/>
+    <w:p/>
+    <w:p/>
+    <w:p>
+      <w:pPr>
+        <w:rPr>
+          <w:b/>
+          <w:bCs/>
+          <w:color w:val="C00000"/>
+        </w:rPr>
+      </w:pPr>
+      <w:r>
+        <w:rPr>
+          <w:rFonts w:hint="eastAsia"/>
+          <w:b/>
+          <w:bCs/>
+          <w:color w:val="C00000"/>
+        </w:rPr>
+        <w:t>・</w:t>
+      </w:r>
+      <w:r>
+        <w:rPr>
+          <w:b/>
+          <w:bCs/>
+          <w:color w:val="C00000"/>
+        </w:rPr>
+        <w:t>Y</w:t>
+      </w:r>
+    </w:p>
+    <w:p>
+      <w:pPr>
+        <w:rPr>
+          <w:b/>
+          <w:bCs/>
+          <w:color w:val="2E74B5" w:themeColor="accent5" w:themeShade="BF"/>
+        </w:rPr>
+      </w:pPr>
+      <w:r>
+        <w:rPr>
+          <w:rFonts w:hint="eastAsia"/>
+          <w:b/>
+          <w:bCs/>
+          <w:color w:val="2E74B5" w:themeColor="accent5" w:themeShade="BF"/>
+        </w:rPr>
+        <w:t>未使用</w:t>
+      </w:r>
+    </w:p>
+    <w:p/>
+    <w:p/>
+    <w:p/>
+    <w:p>
+      <w:pPr>
+        <w:rPr>
+          <w:b/>
+          <w:bCs/>
+          <w:color w:val="C00000"/>
+        </w:rPr>
+      </w:pPr>
+      <w:r>
+        <w:rPr>
+          <w:rFonts w:hint="eastAsia"/>
+          <w:b/>
+          <w:bCs/>
+          <w:color w:val="C00000"/>
+        </w:rPr>
+        <w:t>・</w:t>
+      </w:r>
+      <w:r>
+        <w:rPr>
+          <w:rFonts w:hint="eastAsia"/>
+          <w:b/>
+          <w:bCs/>
+          <w:color w:val="C00000"/>
+        </w:rPr>
+        <w:t>Z</w:t>
+      </w:r>
+    </w:p>
+    <w:p>
+      <w:pPr>
+        <w:rPr>
+          <w:b/>
+          <w:bCs/>
+          <w:color w:val="2E74B5" w:themeColor="accent5" w:themeShade="BF"/>
+        </w:rPr>
+      </w:pPr>
+      <w:r>
+        <w:rPr>
+          <w:rFonts w:hint="eastAsia"/>
+          <w:b/>
+          <w:bCs/>
+          <w:color w:val="2E74B5" w:themeColor="accent5" w:themeShade="BF"/>
+        </w:rPr>
+        <w:t>未使用</w:t>
+      </w:r>
+    </w:p>
+    <w:p/>
+    <w:p/>
+    <w:p/>
+    <w:p>
+      <w:bookmarkStart w:id="16" w:name="_Hlk192250641"/>
+      <w:r>
+        <w:rPr>
+          <w:rFonts w:hint="eastAsia"/>
+        </w:rPr>
+        <w:t>・プログラムサンプル</w:t>
+      </w:r>
+      <w:r>
+        <w:rPr>
+          <w:rFonts w:hint="eastAsia"/>
+        </w:rPr>
+        <w:t>１</w:t>
+      </w:r>
+    </w:p>
+    <w:bookmarkEnd w:id="16"/>
+    <w:p>
+      <w:r>
+        <w:t>SET I1=COM4,4800,7,E,2,?,0,7,0,-0.007</w:t>
+      </w:r>
+    </w:p>
+    <w:p>
+      <w:r>
+        <w:t>SET L1=COM3</w:t>
+      </w:r>
+    </w:p>
+    <w:p>
+      <w:r>
+        <w:t>SET A1=COM5</w:t>
+      </w:r>
+    </w:p>
+    <w:p>
+      <w:r>
+        <w:t>SET H=10</w:t>
+      </w:r>
+    </w:p>
+    <w:p>
+      <w:r>
         <w:lastRenderedPageBreak/>
-        <w:t>例：</w:t>
-      </w:r>
-      <w:r>
-        <w:t>W</w:t>
-      </w:r>
-      <w:r>
-        <w:rPr>
-          <w:rFonts w:hint="eastAsia"/>
-        </w:rPr>
-        <w:t>0</w:t>
-      </w:r>
-      <w:r>
-        <w:t>=0</w:t>
-      </w:r>
-    </w:p>
-    <w:p/>
-    <w:p/>
-    <w:p/>
-    <w:p>
-      <w:pPr>
-        <w:rPr>
-          <w:b/>
-          <w:bCs/>
-          <w:color w:val="C00000"/>
-        </w:rPr>
-      </w:pPr>
-      <w:r>
-        <w:rPr>
-          <w:rFonts w:hint="eastAsia"/>
-          <w:b/>
-          <w:bCs/>
-          <w:color w:val="C00000"/>
-        </w:rPr>
-        <w:t>・</w:t>
-      </w:r>
-      <w:r>
-        <w:rPr>
-          <w:b/>
-          <w:bCs/>
-          <w:color w:val="C00000"/>
-        </w:rPr>
-        <w:t>X</w:t>
-      </w:r>
-    </w:p>
-    <w:p>
-      <w:pPr>
-        <w:rPr>
-          <w:b/>
-          <w:bCs/>
-          <w:color w:val="2E74B5" w:themeColor="accent5" w:themeShade="BF"/>
-        </w:rPr>
-      </w:pPr>
-      <w:r>
-        <w:rPr>
-          <w:rFonts w:hint="eastAsia"/>
-          <w:b/>
-          <w:bCs/>
-          <w:color w:val="2E74B5" w:themeColor="accent5" w:themeShade="BF"/>
-        </w:rPr>
-        <w:t>未使用</w:t>
-      </w:r>
-    </w:p>
-    <w:p/>
-    <w:p/>
-    <w:p/>
-    <w:p>
-      <w:pPr>
-        <w:rPr>
-          <w:b/>
-          <w:bCs/>
-          <w:color w:val="C00000"/>
-        </w:rPr>
-      </w:pPr>
-      <w:r>
-        <w:rPr>
-          <w:rFonts w:hint="eastAsia"/>
-          <w:b/>
-          <w:bCs/>
-          <w:color w:val="C00000"/>
-        </w:rPr>
-        <w:t>・</w:t>
-      </w:r>
-      <w:r>
-        <w:rPr>
-          <w:b/>
-          <w:bCs/>
-          <w:color w:val="C00000"/>
-        </w:rPr>
-        <w:t>Y</w:t>
-      </w:r>
-    </w:p>
-    <w:p>
-      <w:pPr>
-        <w:rPr>
-          <w:b/>
-          <w:bCs/>
-          <w:color w:val="2E74B5" w:themeColor="accent5" w:themeShade="BF"/>
-        </w:rPr>
-      </w:pPr>
-      <w:r>
-        <w:rPr>
-          <w:rFonts w:hint="eastAsia"/>
-          <w:b/>
-          <w:bCs/>
-          <w:color w:val="2E74B5" w:themeColor="accent5" w:themeShade="BF"/>
-        </w:rPr>
-        <w:t>未使用</w:t>
-      </w:r>
-    </w:p>
-    <w:p/>
-    <w:p/>
-    <w:p/>
-    <w:p>
-      <w:pPr>
-        <w:rPr>
-          <w:b/>
-          <w:bCs/>
-          <w:color w:val="C00000"/>
-        </w:rPr>
-      </w:pPr>
-      <w:r>
-        <w:rPr>
-          <w:rFonts w:hint="eastAsia"/>
-          <w:b/>
-          <w:bCs/>
-          <w:color w:val="C00000"/>
-        </w:rPr>
-        <w:t>・</w:t>
-      </w:r>
-      <w:r>
-        <w:rPr>
-          <w:rFonts w:hint="eastAsia"/>
-          <w:b/>
-          <w:bCs/>
-          <w:color w:val="C00000"/>
-        </w:rPr>
-        <w:t>Z</w:t>
-      </w:r>
-    </w:p>
-    <w:p>
-      <w:pPr>
-        <w:rPr>
-          <w:b/>
-          <w:bCs/>
-          <w:color w:val="2E74B5" w:themeColor="accent5" w:themeShade="BF"/>
-        </w:rPr>
-      </w:pPr>
-      <w:r>
-        <w:rPr>
-          <w:rFonts w:hint="eastAsia"/>
-          <w:b/>
-          <w:bCs/>
-          <w:color w:val="2E74B5" w:themeColor="accent5" w:themeShade="BF"/>
-        </w:rPr>
-        <w:t>未使用</w:t>
-      </w:r>
-    </w:p>
-    <w:p/>
-    <w:p/>
-    <w:p/>
-    <w:p>
-      <w:r>
-        <w:rPr>
-          <w:rFonts w:hint="eastAsia"/>
-        </w:rPr>
-        <w:t>・プログラムサンプル</w:t>
-      </w:r>
-    </w:p>
-    <w:p>
-      <w:r>
-        <w:t>SET I1=COM4,4800,7,E,2,?,0,7,0,-0.007</w:t>
-      </w:r>
-    </w:p>
-    <w:p>
-      <w:r>
-        <w:t>SET L1=COM3</w:t>
-      </w:r>
-    </w:p>
-    <w:p>
-      <w:r>
-        <w:t>SET A1=COM5</w:t>
-      </w:r>
-    </w:p>
-    <w:p>
-      <w:r>
-        <w:t>SET H=10</w:t>
-      </w:r>
-    </w:p>
-    <w:p>
-      <w:r>
         <w:t>L1</w:t>
       </w:r>
     </w:p>
@@ -9398,6 +9750,287 @@
     <w:p>
       <w:r>
         <w:t>R1000 0000 0000 0000 P4</w:t>
+      </w:r>
+    </w:p>
+    <w:p>
+      <w:r>
+        <w:t>W0010 0000</w:t>
+      </w:r>
+    </w:p>
+    <w:p>
+      <w:r>
+        <w:t>G4 U0.2</w:t>
+      </w:r>
+    </w:p>
+    <w:p>
+      <w:r>
+        <w:t>I1 R</w:t>
+      </w:r>
+    </w:p>
+    <w:p>
+      <w:r>
+        <w:t>W0011 0000</w:t>
+      </w:r>
+    </w:p>
+    <w:p>
+      <w:r>
+        <w:t>G4 U0.2</w:t>
+      </w:r>
+    </w:p>
+    <w:p>
+      <w:r>
+        <w:t>R1=1 P3</w:t>
+      </w:r>
+    </w:p>
+    <w:p>
+      <w:r>
+        <w:t>W0011 1100</w:t>
+      </w:r>
+    </w:p>
+    <w:p>
+      <w:r>
+        <w:t>G4 U0.3</w:t>
+      </w:r>
+    </w:p>
+    <w:p>
+      <w:r>
+        <w:t>W0010 1100</w:t>
+      </w:r>
+    </w:p>
+    <w:p>
+      <w:r>
+        <w:t>G4 U0.2</w:t>
+      </w:r>
+    </w:p>
+    <w:p>
+      <w:r>
+        <w:t>W0000 0000</w:t>
+      </w:r>
+    </w:p>
+    <w:p>
+      <w:r>
+        <w:t>G4 U0.2</w:t>
+      </w:r>
+    </w:p>
+    <w:p>
+      <w:r>
+        <w:t>H1</w:t>
+      </w:r>
+    </w:p>
+    <w:p>
+      <w:r>
+        <w:t>M99 P2</w:t>
+      </w:r>
+    </w:p>
+    <w:p/>
+    <w:p>
+      <w:r>
+        <w:t>N3</w:t>
+      </w:r>
+    </w:p>
+    <w:p>
+      <w:r>
+        <w:t>K2</w:t>
+      </w:r>
+    </w:p>
+    <w:p>
+      <w:r>
+        <w:t>I1 C5</w:t>
+      </w:r>
+    </w:p>
+    <w:p>
+      <w:r>
+        <w:t>K1</w:t>
+      </w:r>
+    </w:p>
+    <w:p>
+      <w:r>
+        <w:t>W1010 0000</w:t>
+      </w:r>
+    </w:p>
+    <w:p>
+      <w:r>
+        <w:t>G4 U1.0</w:t>
+      </w:r>
+    </w:p>
+    <w:p>
+      <w:r>
+        <w:t>W0010 0000</w:t>
+      </w:r>
+    </w:p>
+    <w:p>
+      <w:r>
+        <w:t>G4 U0.5</w:t>
+      </w:r>
+    </w:p>
+    <w:p>
+      <w:r>
+        <w:t>W0110 0000</w:t>
+      </w:r>
+    </w:p>
+    <w:p>
+      <w:r>
+        <w:lastRenderedPageBreak/>
+        <w:t>G4 U0.2</w:t>
+      </w:r>
+    </w:p>
+    <w:p>
+      <w:r>
+        <w:t>W0010 0000</w:t>
+      </w:r>
+    </w:p>
+    <w:p>
+      <w:r>
+        <w:t>G4 U1.0</w:t>
+      </w:r>
+    </w:p>
+    <w:p>
+      <w:r>
+        <w:t>W0000 0000</w:t>
+      </w:r>
+    </w:p>
+    <w:p>
+      <w:r>
+        <w:t>G4 U0.2</w:t>
+      </w:r>
+    </w:p>
+    <w:p>
+      <w:r>
+        <w:t>H1</w:t>
+      </w:r>
+    </w:p>
+    <w:p>
+      <w:r>
+        <w:t>M99 P2</w:t>
+      </w:r>
+    </w:p>
+    <w:p/>
+    <w:p>
+      <w:r>
+        <w:t>N4</w:t>
+      </w:r>
+    </w:p>
+    <w:p>
+      <w:r>
+        <w:t>H0</w:t>
+      </w:r>
+    </w:p>
+    <w:p>
+      <w:r>
+        <w:t>W1010 0000</w:t>
+      </w:r>
+    </w:p>
+    <w:p>
+      <w:r>
+        <w:t>G4 U0.3</w:t>
+      </w:r>
+    </w:p>
+    <w:p>
+      <w:r>
+        <w:t>W1011 0000</w:t>
+      </w:r>
+    </w:p>
+    <w:p>
+      <w:r>
+        <w:t>G4 U0.1</w:t>
+      </w:r>
+    </w:p>
+    <w:p>
+      <w:r>
+        <w:t>K2</w:t>
+      </w:r>
+    </w:p>
+    <w:p/>
+    <w:p>
+      <w:r>
+        <w:t>N5</w:t>
+      </w:r>
+    </w:p>
+    <w:p/>
+    <w:p>
+      <w:r>
+        <w:t>W1010 0000</w:t>
+      </w:r>
+    </w:p>
+    <w:p>
+      <w:r>
+        <w:t>G4 U0.1</w:t>
+      </w:r>
+    </w:p>
+    <w:p>
+      <w:r>
+        <w:t>K3</w:t>
+      </w:r>
+    </w:p>
+    <w:p>
+      <w:r>
+        <w:t>I1 P6</w:t>
+      </w:r>
+    </w:p>
+    <w:p>
+      <w:r>
+        <w:t>K4</w:t>
+      </w:r>
+    </w:p>
+    <w:p>
+      <w:r>
+        <w:t>K5</w:t>
+      </w:r>
+    </w:p>
+    <w:p>
+      <w:r>
+        <w:t>I1 P6</w:t>
+      </w:r>
+    </w:p>
+    <w:p>
+      <w:r>
+        <w:t>K6</w:t>
+      </w:r>
+    </w:p>
+    <w:p>
+      <w:r>
+        <w:t>K7</w:t>
+      </w:r>
+    </w:p>
+    <w:p>
+      <w:r>
+        <w:t>I1 P6</w:t>
+      </w:r>
+    </w:p>
+    <w:p/>
+    <w:p>
+      <w:r>
+        <w:t>W0011 0000</w:t>
+      </w:r>
+    </w:p>
+    <w:p>
+      <w:r>
+        <w:t>G4 U0.1</w:t>
+      </w:r>
+    </w:p>
+    <w:p>
+      <w:r>
+        <w:t>K1</w:t>
+      </w:r>
+    </w:p>
+    <w:p>
+      <w:r>
+        <w:t>W0111 1000</w:t>
+      </w:r>
+    </w:p>
+    <w:p>
+      <w:r>
+        <w:t>G4 U0.3</w:t>
+      </w:r>
+    </w:p>
+    <w:p>
+      <w:r>
+        <w:t>W0010 1000</w:t>
+      </w:r>
+    </w:p>
+    <w:p>
+      <w:r>
+        <w:t>G4 U0.2</w:t>
       </w:r>
     </w:p>
     <w:p>
@@ -9408,342 +10041,115 @@
     </w:p>
     <w:p>
       <w:r>
+        <w:t>M99 P1</w:t>
+      </w:r>
+    </w:p>
+    <w:p/>
+    <w:p>
+      <w:r>
+        <w:t>N6</w:t>
+      </w:r>
+    </w:p>
+    <w:p>
+      <w:r>
+        <w:t>W0011 0100</w:t>
+      </w:r>
+    </w:p>
+    <w:p>
+      <w:r>
+        <w:t>G4 U0.1</w:t>
+      </w:r>
+    </w:p>
+    <w:p>
+      <w:r>
+        <w:t>K1</w:t>
+      </w:r>
+    </w:p>
+    <w:p>
+      <w:r>
+        <w:t>W0111 1100</w:t>
+      </w:r>
+    </w:p>
+    <w:p>
+      <w:r>
+        <w:t>G4 U0.3</w:t>
+      </w:r>
+    </w:p>
+    <w:p>
+      <w:r>
+        <w:t>W0010 1100</w:t>
+      </w:r>
+    </w:p>
+    <w:p>
+      <w:r>
         <w:t>G4 U0.2</w:t>
       </w:r>
     </w:p>
     <w:p>
       <w:r>
-        <w:t>I1 R</w:t>
-      </w:r>
-    </w:p>
-    <w:p>
-      <w:r>
-        <w:t>W0011 0000</w:t>
-      </w:r>
-    </w:p>
-    <w:p>
-      <w:r>
-        <w:t>G4 U0.2</w:t>
-      </w:r>
-    </w:p>
-    <w:p>
-      <w:r>
-        <w:t>R1=1 P3</w:t>
-      </w:r>
-    </w:p>
-    <w:p>
-      <w:r>
-        <w:t>W0011 1100</w:t>
-      </w:r>
-    </w:p>
-    <w:p>
-      <w:r>
-        <w:t>G4 U0.3</w:t>
-      </w:r>
-    </w:p>
-    <w:p>
-      <w:r>
-        <w:t>W0010 1100</w:t>
-      </w:r>
-    </w:p>
-    <w:p>
-      <w:r>
-        <w:t>G4 U0.2</w:t>
-      </w:r>
-    </w:p>
-    <w:p>
-      <w:r>
-        <w:t>W0000 0000</w:t>
-      </w:r>
-    </w:p>
-    <w:p>
-      <w:r>
-        <w:t>G4 U0.2</w:t>
-      </w:r>
-    </w:p>
-    <w:p>
-      <w:r>
-        <w:t>H1</w:t>
-      </w:r>
-    </w:p>
-    <w:p>
-      <w:r>
-        <w:t>M99 P2</w:t>
-      </w:r>
-    </w:p>
-    <w:p/>
-    <w:p>
-      <w:r>
-        <w:t>N3</w:t>
-      </w:r>
-    </w:p>
-    <w:p>
-      <w:r>
-        <w:t>K2</w:t>
-      </w:r>
-    </w:p>
-    <w:p>
-      <w:r>
-        <w:t>I1 C5</w:t>
-      </w:r>
-    </w:p>
-    <w:p>
-      <w:r>
-        <w:t>K1</w:t>
-      </w:r>
-    </w:p>
-    <w:p>
-      <w:r>
-        <w:t>W1010 0000</w:t>
-      </w:r>
-    </w:p>
-    <w:p>
-      <w:r>
-        <w:t>G4 U1.0</w:t>
-      </w:r>
-    </w:p>
-    <w:p>
-      <w:r>
         <w:t>W0010 0000</w:t>
       </w:r>
     </w:p>
     <w:p>
       <w:r>
-        <w:t>G4 U0.5</w:t>
-      </w:r>
-    </w:p>
-    <w:p>
-      <w:r>
-        <w:t>W0110 0000</w:t>
-      </w:r>
-    </w:p>
-    <w:p>
-      <w:r>
-        <w:t>G4 U0.2</w:t>
-      </w:r>
-    </w:p>
-    <w:p>
-      <w:r>
-        <w:t>W0010 0000</w:t>
-      </w:r>
-    </w:p>
-    <w:p>
-      <w:r>
-        <w:t>G4 U1.0</w:t>
-      </w:r>
-    </w:p>
-    <w:p>
-      <w:r>
-        <w:t>W0000 0000</w:t>
-      </w:r>
-    </w:p>
-    <w:p>
-      <w:r>
-        <w:t>G4 U0.2</w:t>
-      </w:r>
-    </w:p>
-    <w:p>
-      <w:r>
-        <w:t>H1</w:t>
-      </w:r>
-    </w:p>
-    <w:p>
-      <w:r>
-        <w:t>M99 P2</w:t>
-      </w:r>
-    </w:p>
-    <w:p/>
-    <w:p>
-      <w:r>
-        <w:t>N4</w:t>
-      </w:r>
-    </w:p>
-    <w:p>
-      <w:r>
-        <w:t>H0</w:t>
-      </w:r>
-    </w:p>
-    <w:p>
-      <w:r>
-        <w:t>W1010 0000</w:t>
-      </w:r>
-    </w:p>
-    <w:p>
-      <w:r>
-        <w:t>G4 U0.3</w:t>
-      </w:r>
-    </w:p>
-    <w:p>
-      <w:r>
-        <w:lastRenderedPageBreak/>
-        <w:t>W1011 0000</w:t>
-      </w:r>
-    </w:p>
-    <w:p>
-      <w:r>
-        <w:t>G4 U0.1</w:t>
-      </w:r>
-    </w:p>
-    <w:p>
-      <w:r>
-        <w:t>K2</w:t>
-      </w:r>
-    </w:p>
-    <w:p/>
-    <w:p>
-      <w:r>
-        <w:t>N5</w:t>
-      </w:r>
-    </w:p>
-    <w:p/>
-    <w:p>
-      <w:r>
-        <w:t>W1010 0000</w:t>
-      </w:r>
-    </w:p>
-    <w:p>
-      <w:r>
-        <w:t>G4 U0.1</w:t>
-      </w:r>
-    </w:p>
-    <w:p>
-      <w:r>
-        <w:t>K3</w:t>
-      </w:r>
-    </w:p>
-    <w:p>
-      <w:r>
-        <w:t>I1 P6</w:t>
-      </w:r>
-    </w:p>
-    <w:p>
-      <w:r>
-        <w:t>K4</w:t>
-      </w:r>
-    </w:p>
-    <w:p>
-      <w:r>
-        <w:t>K5</w:t>
-      </w:r>
-    </w:p>
-    <w:p>
-      <w:r>
-        <w:t>I1 P6</w:t>
-      </w:r>
-    </w:p>
-    <w:p>
-      <w:r>
-        <w:t>K6</w:t>
-      </w:r>
-    </w:p>
-    <w:p>
-      <w:r>
-        <w:t>K7</w:t>
-      </w:r>
-    </w:p>
-    <w:p>
-      <w:r>
-        <w:t>I1 P6</w:t>
-      </w:r>
-    </w:p>
-    <w:p/>
-    <w:p>
-      <w:r>
-        <w:t>W0011 0000</w:t>
-      </w:r>
-    </w:p>
-    <w:p>
-      <w:r>
-        <w:t>G4 U0.1</w:t>
-      </w:r>
-    </w:p>
-    <w:p>
-      <w:r>
-        <w:t>K1</w:t>
-      </w:r>
-    </w:p>
-    <w:p>
-      <w:r>
-        <w:t>W0111 1000</w:t>
-      </w:r>
-    </w:p>
-    <w:p>
-      <w:r>
-        <w:t>G4 U0.3</w:t>
-      </w:r>
-    </w:p>
-    <w:p>
-      <w:r>
-        <w:t>W0010 1000</w:t>
-      </w:r>
-    </w:p>
-    <w:p>
-      <w:r>
-        <w:t>G4 U0.2</w:t>
-      </w:r>
-    </w:p>
-    <w:p>
-      <w:r>
-        <w:t>W0010 0000</w:t>
-      </w:r>
-    </w:p>
-    <w:p>
-      <w:r>
         <w:t>M99 P1</w:t>
       </w:r>
     </w:p>
     <w:p/>
-    <w:p>
-      <w:r>
-        <w:t>N6</w:t>
-      </w:r>
-    </w:p>
-    <w:p>
-      <w:r>
-        <w:t>W0011 0100</w:t>
-      </w:r>
-    </w:p>
-    <w:p>
-      <w:r>
-        <w:t>G4 U0.1</w:t>
-      </w:r>
-    </w:p>
-    <w:p>
-      <w:r>
-        <w:t>K1</w:t>
-      </w:r>
-    </w:p>
-    <w:p>
-      <w:r>
-        <w:t>W0111 1100</w:t>
-      </w:r>
-    </w:p>
-    <w:p>
-      <w:r>
-        <w:t>G4 U0.3</w:t>
-      </w:r>
-    </w:p>
-    <w:p>
-      <w:r>
-        <w:t>W0010 1100</w:t>
-      </w:r>
-    </w:p>
-    <w:p>
-      <w:r>
-        <w:t>G4 U0.2</w:t>
-      </w:r>
-    </w:p>
-    <w:p>
-      <w:r>
-        <w:t>W0010 0000</w:t>
-      </w:r>
-    </w:p>
-    <w:p>
-      <w:r>
-        <w:lastRenderedPageBreak/>
+    <w:p/>
+    <w:p/>
+    <w:p>
+      <w:r>
+        <w:rPr>
+          <w:rFonts w:hint="eastAsia"/>
+        </w:rPr>
+        <w:t>・プログラムサンプル</w:t>
+      </w:r>
+      <w:r>
+        <w:rPr>
+          <w:rFonts w:hint="eastAsia"/>
+        </w:rPr>
+        <w:t>２（仮想並列処理）</w:t>
+      </w:r>
+    </w:p>
+    <w:p>
+      <w:r>
+        <w:t>SET V=N100,N200</w:t>
+      </w:r>
+    </w:p>
+    <w:p>
+      <w:r>
+        <w:t>N1</w:t>
+      </w:r>
+    </w:p>
+    <w:p>
+      <w:r>
         <w:t>M99 P1</w:t>
       </w:r>
     </w:p>
+    <w:p/>
+    <w:p>
+      <w:r>
+        <w:t>N100</w:t>
+      </w:r>
+    </w:p>
+    <w:p>
+      <w:r>
+        <w:t>M99 P100</w:t>
+      </w:r>
+    </w:p>
+    <w:p/>
+    <w:p>
+      <w:r>
+        <w:t>N200</w:t>
+      </w:r>
+    </w:p>
+    <w:p>
+      <w:r>
+        <w:t>M99 P200</w:t>
+      </w:r>
+    </w:p>
+    <w:p/>
     <w:sectPr>
       <w:pgSz w:w="11906" w:h="16838"/>
       <w:pgMar w:top="1985" w:right="1701" w:bottom="1701" w:left="1701" w:header="851" w:footer="992" w:gutter="0"/>
@@ -9755,7 +10161,7 @@
 </file>
 
 <file path=word/endnotes.xml><?xml version="1.0" encoding="utf-8"?>
-<w:endnotes xmlns:wpc="http://schemas.microsoft.com/office/word/2010/wordprocessingCanvas" xmlns:cx="http://schemas.microsoft.com/office/drawing/2014/chartex" xmlns:cx1="http://schemas.microsoft.com/office/drawing/2015/9/8/chartex" xmlns:cx2="http://schemas.microsoft.com/office/drawing/2015/10/21/chartex" xmlns:cx3="http://schemas.microsoft.com/office/drawing/2016/5/9/chartex" xmlns:cx4="http://schemas.microsoft.com/office/drawing/2016/5/10/chartex" xmlns:cx5="http://schemas.microsoft.com/office/drawing/2016/5/11/chartex" xmlns:cx6="http://schemas.microsoft.com/office/drawing/2016/5/12/chartex" xmlns:cx7="http://schemas.microsoft.com/office/drawing/2016/5/13/chartex" xmlns:cx8="http://schemas.microsoft.com/office/drawing/2016/5/14/chartex" xmlns:mc="http://schemas.openxmlformats.org/markup-compatibility/2006" xmlns:aink="http://schemas.microsoft.com/office/drawing/2016/ink" xmlns:am3d="http://schemas.microsoft.com/office/drawing/2017/model3d" xmlns:o="urn:schemas-microsoft-com:office:office" xmlns:oel="http://schemas.microsoft.com/office/2019/extlst" xmlns:r="http://schemas.openxmlformats.org/officeDocument/2006/relationships" xmlns:m="http://schemas.openxmlformats.org/officeDocument/2006/math" xmlns:v="urn:schemas-microsoft-com:vml" xmlns:wp14="http://schemas.microsoft.com/office/word/2010/wordprocessingDrawing" xmlns:wp="http://schemas.openxmlformats.org/drawingml/2006/wordprocessingDrawing" xmlns:w10="urn:schemas-microsoft-com:office:word" xmlns:w="http://schemas.openxmlformats.org/wordprocessingml/2006/main" xmlns:w14="http://schemas.microsoft.com/office/word/2010/wordml" xmlns:w15="http://schemas.microsoft.com/office/word/2012/wordml" xmlns:w16cex="http://schemas.microsoft.com/office/word/2018/wordml/cex" xmlns:w16cid="http://schemas.microsoft.com/office/word/2016/wordml/cid" xmlns:w16="http://schemas.microsoft.com/office/word/2018/wordml" xmlns:w16du="http://schemas.microsoft.com/office/word/2023/wordml/word16du" xmlns:w16sdtdh="http://schemas.microsoft.com/office/word/2020/wordml/sdtdatahash" xmlns:w16se="http://schemas.microsoft.com/office/word/2015/wordml/symex" xmlns:wpg="http://schemas.microsoft.com/office/word/2010/wordprocessingGroup" xmlns:wpi="http://schemas.microsoft.com/office/word/2010/wordprocessingInk" xmlns:wne="http://schemas.microsoft.com/office/word/2006/wordml" xmlns:wps="http://schemas.microsoft.com/office/word/2010/wordprocessingShape" mc:Ignorable="w14 w15 w16se w16cid w16 w16cex w16sdtdh w16du wp14">
+<w:endnotes xmlns:wpc="http://schemas.microsoft.com/office/word/2010/wordprocessingCanvas" xmlns:cx="http://schemas.microsoft.com/office/drawing/2014/chartex" xmlns:cx1="http://schemas.microsoft.com/office/drawing/2015/9/8/chartex" xmlns:cx2="http://schemas.microsoft.com/office/drawing/2015/10/21/chartex" xmlns:cx3="http://schemas.microsoft.com/office/drawing/2016/5/9/chartex" xmlns:cx4="http://schemas.microsoft.com/office/drawing/2016/5/10/chartex" xmlns:cx5="http://schemas.microsoft.com/office/drawing/2016/5/11/chartex" xmlns:cx6="http://schemas.microsoft.com/office/drawing/2016/5/12/chartex" xmlns:cx7="http://schemas.microsoft.com/office/drawing/2016/5/13/chartex" xmlns:cx8="http://schemas.microsoft.com/office/drawing/2016/5/14/chartex" xmlns:mc="http://schemas.openxmlformats.org/markup-compatibility/2006" xmlns:aink="http://schemas.microsoft.com/office/drawing/2016/ink" xmlns:am3d="http://schemas.microsoft.com/office/drawing/2017/model3d" xmlns:o="urn:schemas-microsoft-com:office:office" xmlns:oel="http://schemas.microsoft.com/office/2019/extlst" xmlns:r="http://schemas.openxmlformats.org/officeDocument/2006/relationships" xmlns:m="http://schemas.openxmlformats.org/officeDocument/2006/math" xmlns:v="urn:schemas-microsoft-com:vml" xmlns:wp14="http://schemas.microsoft.com/office/word/2010/wordprocessingDrawing" xmlns:wp="http://schemas.openxmlformats.org/drawingml/2006/wordprocessingDrawing" xmlns:w10="urn:schemas-microsoft-com:office:word" xmlns:w="http://schemas.openxmlformats.org/wordprocessingml/2006/main" xmlns:w14="http://schemas.microsoft.com/office/word/2010/wordml" xmlns:w15="http://schemas.microsoft.com/office/word/2012/wordml" xmlns:w16cex="http://schemas.microsoft.com/office/word/2018/wordml/cex" xmlns:w16cid="http://schemas.microsoft.com/office/word/2016/wordml/cid" xmlns:w16="http://schemas.microsoft.com/office/word/2018/wordml" xmlns:w16du="http://schemas.microsoft.com/office/word/2023/wordml/word16du" xmlns:w16sdtdh="http://schemas.microsoft.com/office/word/2020/wordml/sdtdatahash" xmlns:w16sdtfl="http://schemas.microsoft.com/office/word/2024/wordml/sdtformatlock" xmlns:w16se="http://schemas.microsoft.com/office/word/2015/wordml/symex" xmlns:wpg="http://schemas.microsoft.com/office/word/2010/wordprocessingGroup" xmlns:wpi="http://schemas.microsoft.com/office/word/2010/wordprocessingInk" xmlns:wne="http://schemas.microsoft.com/office/word/2006/wordml" xmlns:wps="http://schemas.microsoft.com/office/word/2010/wordprocessingShape" mc:Ignorable="w14 w15 w16se w16cid w16 w16cex w16sdtdh w16sdtfl w16du wp14">
   <w:endnote w:type="separator" w:id="-1">
     <w:p>
       <w:r>
@@ -9774,7 +10180,7 @@
 </file>
 
 <file path=word/footnotes.xml><?xml version="1.0" encoding="utf-8"?>
-<w:footnotes xmlns:wpc="http://schemas.microsoft.com/office/word/2010/wordprocessingCanvas" xmlns:cx="http://schemas.microsoft.com/office/drawing/2014/chartex" xmlns:cx1="http://schemas.microsoft.com/office/drawing/2015/9/8/chartex" xmlns:cx2="http://schemas.microsoft.com/office/drawing/2015/10/21/chartex" xmlns:cx3="http://schemas.microsoft.com/office/drawing/2016/5/9/chartex" xmlns:cx4="http://schemas.microsoft.com/office/drawing/2016/5/10/chartex" xmlns:cx5="http://schemas.microsoft.com/office/drawing/2016/5/11/chartex" xmlns:cx6="http://schemas.microsoft.com/office/drawing/2016/5/12/chartex" xmlns:cx7="http://schemas.microsoft.com/office/drawing/2016/5/13/chartex" xmlns:cx8="http://schemas.microsoft.com/office/drawing/2016/5/14/chartex" xmlns:mc="http://schemas.openxmlformats.org/markup-compatibility/2006" xmlns:aink="http://schemas.microsoft.com/office/drawing/2016/ink" xmlns:am3d="http://schemas.microsoft.com/office/drawing/2017/model3d" xmlns:o="urn:schemas-microsoft-com:office:office" xmlns:oel="http://schemas.microsoft.com/office/2019/extlst" xmlns:r="http://schemas.openxmlformats.org/officeDocument/2006/relationships" xmlns:m="http://schemas.openxmlformats.org/officeDocument/2006/math" xmlns:v="urn:schemas-microsoft-com:vml" xmlns:wp14="http://schemas.microsoft.com/office/word/2010/wordprocessingDrawing" xmlns:wp="http://schemas.openxmlformats.org/drawingml/2006/wordprocessingDrawing" xmlns:w10="urn:schemas-microsoft-com:office:word" xmlns:w="http://schemas.openxmlformats.org/wordprocessingml/2006/main" xmlns:w14="http://schemas.microsoft.com/office/word/2010/wordml" xmlns:w15="http://schemas.microsoft.com/office/word/2012/wordml" xmlns:w16cex="http://schemas.microsoft.com/office/word/2018/wordml/cex" xmlns:w16cid="http://schemas.microsoft.com/office/word/2016/wordml/cid" xmlns:w16="http://schemas.microsoft.com/office/word/2018/wordml" xmlns:w16du="http://schemas.microsoft.com/office/word/2023/wordml/word16du" xmlns:w16sdtdh="http://schemas.microsoft.com/office/word/2020/wordml/sdtdatahash" xmlns:w16se="http://schemas.microsoft.com/office/word/2015/wordml/symex" xmlns:wpg="http://schemas.microsoft.com/office/word/2010/wordprocessingGroup" xmlns:wpi="http://schemas.microsoft.com/office/word/2010/wordprocessingInk" xmlns:wne="http://schemas.microsoft.com/office/word/2006/wordml" xmlns:wps="http://schemas.microsoft.com/office/word/2010/wordprocessingShape" mc:Ignorable="w14 w15 w16se w16cid w16 w16cex w16sdtdh w16du wp14">
+<w:footnotes xmlns:wpc="http://schemas.microsoft.com/office/word/2010/wordprocessingCanvas" xmlns:cx="http://schemas.microsoft.com/office/drawing/2014/chartex" xmlns:cx1="http://schemas.microsoft.com/office/drawing/2015/9/8/chartex" xmlns:cx2="http://schemas.microsoft.com/office/drawing/2015/10/21/chartex" xmlns:cx3="http://schemas.microsoft.com/office/drawing/2016/5/9/chartex" xmlns:cx4="http://schemas.microsoft.com/office/drawing/2016/5/10/chartex" xmlns:cx5="http://schemas.microsoft.com/office/drawing/2016/5/11/chartex" xmlns:cx6="http://schemas.microsoft.com/office/drawing/2016/5/12/chartex" xmlns:cx7="http://schemas.microsoft.com/office/drawing/2016/5/13/chartex" xmlns:cx8="http://schemas.microsoft.com/office/drawing/2016/5/14/chartex" xmlns:mc="http://schemas.openxmlformats.org/markup-compatibility/2006" xmlns:aink="http://schemas.microsoft.com/office/drawing/2016/ink" xmlns:am3d="http://schemas.microsoft.com/office/drawing/2017/model3d" xmlns:o="urn:schemas-microsoft-com:office:office" xmlns:oel="http://schemas.microsoft.com/office/2019/extlst" xmlns:r="http://schemas.openxmlformats.org/officeDocument/2006/relationships" xmlns:m="http://schemas.openxmlformats.org/officeDocument/2006/math" xmlns:v="urn:schemas-microsoft-com:vml" xmlns:wp14="http://schemas.microsoft.com/office/word/2010/wordprocessingDrawing" xmlns:wp="http://schemas.openxmlformats.org/drawingml/2006/wordprocessingDrawing" xmlns:w10="urn:schemas-microsoft-com:office:word" xmlns:w="http://schemas.openxmlformats.org/wordprocessingml/2006/main" xmlns:w14="http://schemas.microsoft.com/office/word/2010/wordml" xmlns:w15="http://schemas.microsoft.com/office/word/2012/wordml" xmlns:w16cex="http://schemas.microsoft.com/office/word/2018/wordml/cex" xmlns:w16cid="http://schemas.microsoft.com/office/word/2016/wordml/cid" xmlns:w16="http://schemas.microsoft.com/office/word/2018/wordml" xmlns:w16du="http://schemas.microsoft.com/office/word/2023/wordml/word16du" xmlns:w16sdtdh="http://schemas.microsoft.com/office/word/2020/wordml/sdtdatahash" xmlns:w16sdtfl="http://schemas.microsoft.com/office/word/2024/wordml/sdtformatlock" xmlns:w16se="http://schemas.microsoft.com/office/word/2015/wordml/symex" xmlns:wpg="http://schemas.microsoft.com/office/word/2010/wordprocessingGroup" xmlns:wpi="http://schemas.microsoft.com/office/word/2010/wordprocessingInk" xmlns:wne="http://schemas.microsoft.com/office/word/2006/wordml" xmlns:wps="http://schemas.microsoft.com/office/word/2010/wordprocessingShape" mc:Ignorable="w14 w15 w16se w16cid w16 w16cex w16sdtdh w16sdtfl w16du wp14">
   <w:footnote w:type="separator" w:id="-1">
     <w:p>
       <w:r>
@@ -9793,7 +10199,7 @@
 </file>
 
 <file path=word/styles.xml><?xml version="1.0" encoding="utf-8"?>
-<w:styles xmlns:mc="http://schemas.openxmlformats.org/markup-compatibility/2006" xmlns:r="http://schemas.openxmlformats.org/officeDocument/2006/relationships" xmlns:w="http://schemas.openxmlformats.org/wordprocessingml/2006/main" xmlns:w14="http://schemas.microsoft.com/office/word/2010/wordml" xmlns:w15="http://schemas.microsoft.com/office/word/2012/wordml" xmlns:w16cex="http://schemas.microsoft.com/office/word/2018/wordml/cex" xmlns:w16cid="http://schemas.microsoft.com/office/word/2016/wordml/cid" xmlns:w16="http://schemas.microsoft.com/office/word/2018/wordml" xmlns:w16du="http://schemas.microsoft.com/office/word/2023/wordml/word16du" xmlns:w16sdtdh="http://schemas.microsoft.com/office/word/2020/wordml/sdtdatahash" xmlns:w16se="http://schemas.microsoft.com/office/word/2015/wordml/symex" mc:Ignorable="w14 w15 w16se w16cid w16 w16cex w16sdtdh w16du">
+<w:styles xmlns:mc="http://schemas.openxmlformats.org/markup-compatibility/2006" xmlns:r="http://schemas.openxmlformats.org/officeDocument/2006/relationships" xmlns:w="http://schemas.openxmlformats.org/wordprocessingml/2006/main" xmlns:w14="http://schemas.microsoft.com/office/word/2010/wordml" xmlns:w15="http://schemas.microsoft.com/office/word/2012/wordml" xmlns:w16cex="http://schemas.microsoft.com/office/word/2018/wordml/cex" xmlns:w16cid="http://schemas.microsoft.com/office/word/2016/wordml/cid" xmlns:w16="http://schemas.microsoft.com/office/word/2018/wordml" xmlns:w16du="http://schemas.microsoft.com/office/word/2023/wordml/word16du" xmlns:w16sdtdh="http://schemas.microsoft.com/office/word/2020/wordml/sdtdatahash" xmlns:w16sdtfl="http://schemas.microsoft.com/office/word/2024/wordml/sdtformatlock" xmlns:w16se="http://schemas.microsoft.com/office/word/2015/wordml/symex" mc:Ignorable="w14 w15 w16se w16cid w16 w16cex w16sdtdh w16sdtfl w16du">
   <w:docDefaults>
     <w:rPrDefault>
       <w:rPr>

</xml_diff>